<commit_message>
Ändrat rubrik från organisation till authorizationmanagement.
</commit_message>
<xml_diff>
--- a/ServiceInteractions/riv/infrastructure/directory/authorizationManagement/trunk/docs/TKB_infrastructure_directory_authorizationManagement_1.0_RC2.docx
+++ b/ServiceInteractions/riv/infrastructure/directory/authorizationManagement/trunk/docs/TKB_infrastructure_directory_authorizationManagement_1.0_RC2.docx
@@ -30,18 +30,50 @@
           <w:sz w:val="56"/>
         </w:rPr>
       </w:pPr>
-      <w:fldSimple w:instr=" TITLE  infrastructure:directory:organisation  \* MERGEFORMAT ">
-        <w:r>
-          <w:rPr>
-            <w:rFonts w:ascii="Arial" w:hAnsi="Arial"/>
-            <w:b/>
-            <w:i/>
-            <w:color w:val="auto"/>
-            <w:sz w:val="56"/>
-          </w:rPr>
-          <w:t>infrastructure:directory:organisation</w:t>
-        </w:r>
-      </w:fldSimple>
+      <w:r>
+        <w:fldChar w:fldCharType="begin"/>
+      </w:r>
+      <w:r>
+        <w:instrText xml:space="preserve"> TITLE  infrastructure:directory:organisation  \* MERGEFORMAT </w:instrText>
+      </w:r>
+      <w:r>
+        <w:fldChar w:fldCharType="separate"/>
+      </w:r>
+      <w:proofErr w:type="gramStart"/>
+      <w:r>
+        <w:rPr>
+          <w:rFonts w:ascii="Arial" w:hAnsi="Arial"/>
+          <w:b/>
+          <w:i/>
+          <w:color w:val="auto"/>
+          <w:sz w:val="56"/>
+        </w:rPr>
+        <w:t>infrastructure:directory</w:t>
+      </w:r>
+      <w:proofErr w:type="gramEnd"/>
+      <w:r>
+        <w:rPr>
+          <w:rFonts w:ascii="Arial" w:hAnsi="Arial"/>
+          <w:b/>
+          <w:i/>
+          <w:color w:val="auto"/>
+          <w:sz w:val="56"/>
+        </w:rPr>
+        <w:t>:</w:t>
+      </w:r>
+      <w:r>
+        <w:rPr>
+          <w:rFonts w:ascii="Arial" w:hAnsi="Arial"/>
+          <w:b/>
+          <w:i/>
+          <w:color w:val="auto"/>
+          <w:sz w:val="56"/>
+        </w:rPr>
+        <w:t>authorizationManagement</w:t>
+      </w:r>
+      <w:r>
+        <w:fldChar w:fldCharType="end"/>
+      </w:r>
     </w:p>
     <w:p>
       <w:pPr>
@@ -166,7 +198,7 @@
           <w:color w:val="auto"/>
           <w:sz w:val="36"/>
         </w:rPr>
-        <w:t>04-03</w:t>
+        <w:t>04-22</w:t>
       </w:r>
     </w:p>
     <w:p>
@@ -3070,22 +3102,22 @@
         <w:pStyle w:val="Heading1"/>
         <w:ind w:right="0"/>
       </w:pPr>
-      <w:bookmarkStart w:id="9" w:name="_Toc198086678"/>
-      <w:bookmarkStart w:id="10" w:name="_Toc224960918"/>
-      <w:bookmarkStart w:id="11" w:name="_Toc358185719"/>
-      <w:bookmarkStart w:id="12" w:name="_Toc163300578"/>
-      <w:bookmarkStart w:id="13" w:name="_Toc163300880"/>
-      <w:bookmarkStart w:id="14" w:name="_Toc198366954"/>
-      <w:bookmarkStart w:id="15" w:name="_Toc384285173"/>
+      <w:bookmarkStart w:id="9" w:name="_Toc384285173"/>
+      <w:bookmarkStart w:id="10" w:name="_Toc198086678"/>
+      <w:bookmarkStart w:id="11" w:name="_Toc224960918"/>
+      <w:bookmarkStart w:id="12" w:name="_Toc358185719"/>
+      <w:bookmarkStart w:id="13" w:name="_Toc163300578"/>
+      <w:bookmarkStart w:id="14" w:name="_Toc163300880"/>
+      <w:bookmarkStart w:id="15" w:name="_Toc198366954"/>
       <w:r>
         <w:lastRenderedPageBreak/>
         <w:t>Versionsinformation</w:t>
       </w:r>
-      <w:bookmarkEnd w:id="15"/>
-    </w:p>
-    <w:bookmarkEnd w:id="9"/>
+      <w:bookmarkEnd w:id="9"/>
+    </w:p>
     <w:bookmarkEnd w:id="10"/>
     <w:bookmarkEnd w:id="11"/>
+    <w:bookmarkEnd w:id="12"/>
     <w:p>
       <w:r>
         <w:t>Denna revision av tjänstekontraktsbe</w:t>
@@ -3111,8 +3143,8 @@
         </w:rPr>
       </w:pPr>
       <w:bookmarkStart w:id="16" w:name="_Toc358185720"/>
-      <w:bookmarkStart w:id="17" w:name="_Toc163300882"/>
-      <w:bookmarkStart w:id="18" w:name="_Toc384285174"/>
+      <w:bookmarkStart w:id="17" w:name="_Toc384285174"/>
+      <w:bookmarkStart w:id="18" w:name="_Toc163300882"/>
       <w:r>
         <w:rPr>
           <w:color w:val="auto"/>
@@ -3126,7 +3158,7 @@
         </w:rPr>
         <w:t>1.0_RC2</w:t>
       </w:r>
-      <w:bookmarkEnd w:id="18"/>
+      <w:bookmarkEnd w:id="17"/>
     </w:p>
     <w:p>
       <w:pPr>
@@ -3556,17 +3588,17 @@
         <w:ind w:right="0"/>
       </w:pPr>
       <w:bookmarkStart w:id="22" w:name="_Ref369705736"/>
-      <w:bookmarkStart w:id="23" w:name="_Toc358185722"/>
-      <w:bookmarkStart w:id="24" w:name="_Toc384285176"/>
-      <w:bookmarkEnd w:id="17"/>
+      <w:bookmarkStart w:id="23" w:name="_Toc384285176"/>
+      <w:bookmarkStart w:id="24" w:name="_Toc358185722"/>
+      <w:bookmarkEnd w:id="18"/>
       <w:r>
         <w:lastRenderedPageBreak/>
         <w:t>Tjänstedomänens arkitektur</w:t>
       </w:r>
       <w:bookmarkEnd w:id="22"/>
-      <w:bookmarkEnd w:id="24"/>
-    </w:p>
-    <w:bookmarkEnd w:id="23"/>
+      <w:bookmarkEnd w:id="23"/>
+    </w:p>
+    <w:bookmarkEnd w:id="24"/>
     <w:p>
       <w:pPr>
         <w:rPr>
@@ -4482,7 +4514,7 @@
           <v:shape id="_x0000_i1026" type="#_x0000_t75" style="width:495.75pt;height:348pt" o:ole="">
             <v:imagedata r:id="rId15" o:title=""/>
           </v:shape>
-          <o:OLEObject Type="Embed" ProgID="Visio.Drawing.11" ShapeID="_x0000_i1026" DrawAspect="Content" ObjectID="_1458027145" r:id="rId16"/>
+          <o:OLEObject Type="Embed" ProgID="Visio.Drawing.11" ShapeID="_x0000_i1026" DrawAspect="Content" ObjectID="_1459658970" r:id="rId16"/>
         </w:object>
       </w:r>
     </w:p>
@@ -6596,9 +6628,13 @@
           <w:numId w:val="21"/>
         </w:numPr>
       </w:pPr>
+      <w:proofErr w:type="spellStart"/>
+      <w:proofErr w:type="gramStart"/>
       <w:r>
         <w:t>SLA:er</w:t>
       </w:r>
+      <w:proofErr w:type="spellEnd"/>
+      <w:proofErr w:type="gramEnd"/>
       <w:r>
         <w:t xml:space="preserve"> (se avsnitt </w:t>
       </w:r>
@@ -7324,9 +7360,9 @@
       <w:bookmarkStart w:id="49" w:name="_Toc358185734"/>
       <w:bookmarkStart w:id="50" w:name="_Ref369705957"/>
       <w:bookmarkStart w:id="51" w:name="_Toc384285185"/>
-      <w:bookmarkEnd w:id="12"/>
       <w:bookmarkEnd w:id="13"/>
       <w:bookmarkEnd w:id="14"/>
+      <w:bookmarkEnd w:id="15"/>
       <w:r>
         <w:lastRenderedPageBreak/>
         <w:t xml:space="preserve">Tjänstedomänens </w:t>
@@ -8098,7 +8134,7 @@
           <v:shape id="_x0000_i1027" type="#_x0000_t75" style="width:77.25pt;height:49.5pt" o:ole="">
             <v:imagedata r:id="rId20" o:title=""/>
           </v:shape>
-          <o:OLEObject Type="Embed" ProgID="Excel.Sheet.8" ShapeID="_x0000_i1027" DrawAspect="Icon" ObjectID="_1458027146" r:id="rId21"/>
+          <o:OLEObject Type="Embed" ProgID="Excel.Sheet.8" ShapeID="_x0000_i1027" DrawAspect="Icon" ObjectID="_1459658971" r:id="rId21"/>
         </w:object>
       </w:r>
     </w:p>
@@ -15655,7 +15691,7 @@
           <v:shape id="_x0000_i1028" type="#_x0000_t75" style="width:103.5pt;height:66pt" o:ole="">
             <v:imagedata r:id="rId22" o:title=""/>
           </v:shape>
-          <o:OLEObject Type="Embed" ProgID="Excel.Sheet.8" ShapeID="_x0000_i1028" DrawAspect="Icon" ObjectID="_1458027147" r:id="rId23"/>
+          <o:OLEObject Type="Embed" ProgID="Excel.Sheet.8" ShapeID="_x0000_i1028" DrawAspect="Icon" ObjectID="_1459658972" r:id="rId23"/>
         </w:object>
       </w:r>
     </w:p>
@@ -22908,7 +22944,7 @@
               <w:rPr>
                 <w:noProof/>
               </w:rPr>
-              <w:t>2014-04-03</w:t>
+              <w:t>2014-04-22</w:t>
             </w:r>
           </w:fldSimple>
         </w:p>
@@ -23523,7 +23559,7 @@
               <w:rPr>
                 <w:noProof/>
               </w:rPr>
-              <w:t>5</w:t>
+              <w:t>1</w:t>
             </w:r>
           </w:fldSimple>
           <w:r>
@@ -23606,7 +23642,7 @@
               <w:sz w:val="16"/>
               <w:szCs w:val="16"/>
             </w:rPr>
-            <w:t>2014-04-03</w:t>
+            <w:t>2014-04-22</w:t>
           </w:r>
           <w:r>
             <w:rPr>
@@ -34815,7 +34851,7 @@
 </file>
 
 <file path=customXml/itemProps1.xml><?xml version="1.0" encoding="utf-8"?>
-<ds:datastoreItem xmlns:ds="http://schemas.openxmlformats.org/officeDocument/2006/customXml" ds:itemID="{1349212C-3292-47CC-9078-D0FDE4CE8B5F}">
+<ds:datastoreItem xmlns:ds="http://schemas.openxmlformats.org/officeDocument/2006/customXml" ds:itemID="{5D941348-F9F2-4F6F-AB38-1ED584208B7F}">
   <ds:schemaRefs>
     <ds:schemaRef ds:uri="http://schemas.openxmlformats.org/officeDocument/2006/bibliography"/>
   </ds:schemaRefs>
@@ -34823,7 +34859,7 @@
 </file>
 
 <file path=customXml/itemProps2.xml><?xml version="1.0" encoding="utf-8"?>
-<ds:datastoreItem xmlns:ds="http://schemas.openxmlformats.org/officeDocument/2006/customXml" ds:itemID="{ED6CBBE1-3343-43D4-BA7F-421DAE8B39C5}">
+<ds:datastoreItem xmlns:ds="http://schemas.openxmlformats.org/officeDocument/2006/customXml" ds:itemID="{F0915EF8-1E30-4BFC-A07B-AB13F1499A96}">
   <ds:schemaRefs>
     <ds:schemaRef ds:uri="http://schemas.openxmlformats.org/officeDocument/2006/bibliography"/>
   </ds:schemaRefs>

</xml_diff>